<commit_message>
acrescentando resposta da questão 02
</commit_message>
<xml_diff>
--- a/ADO_01.docx
+++ b/ADO_01.docx
@@ -236,12 +236,7 @@
       </w:r>
       <w:proofErr w:type="spellEnd"/>
       <w:r>
-        <w:t xml:space="preserve"> que armazene dados do ambiente de execução</w:t>
-      </w:r>
-      <w:bookmarkStart w:id="0" w:name="_GoBack"/>
-      <w:bookmarkEnd w:id="0"/>
-      <w:r>
-        <w:t xml:space="preserve"> de um determinado aplicativo (dados podem ser fictícios). A classe deve ser chamada de </w:t>
+        <w:t xml:space="preserve"> que armazene dados do ambiente de execução de um determinado aplicativo (dados podem ser fictícios). A classe deve ser chamada de </w:t>
       </w:r>
       <w:proofErr w:type="spellStart"/>
       <w:r>
@@ -260,6 +255,9 @@
           <w:numId w:val="1"/>
         </w:numPr>
       </w:pPr>
+      <w:r>
+        <w:t>https://github.com/Ikari/Arqui-ADO01</w:t>
+      </w:r>
     </w:p>
     <w:p>
       <w:pPr>
@@ -417,6 +415,9 @@
           <w:numId w:val="1"/>
         </w:numPr>
       </w:pPr>
+      <w:r>
+        <w:t>https://github.com/Ikari/Arqui-ADO01</w:t>
+      </w:r>
     </w:p>
     <w:p>
       <w:pPr>
@@ -454,42 +455,23 @@
           <w:numId w:val="1"/>
         </w:numPr>
       </w:pPr>
-    </w:p>
-    <w:p>
-      <w:pPr>
-        <w:pStyle w:val="PargrafodaLista"/>
-      </w:pPr>
-    </w:p>
-    <w:p>
-      <w:pPr>
-        <w:rPr>
-          <w:b/>
-        </w:rPr>
-      </w:pPr>
-    </w:p>
-    <w:p>
-      <w:pPr>
-        <w:rPr>
-          <w:b/>
-        </w:rPr>
-      </w:pPr>
-      <w:r>
-        <w:rPr>
-          <w:b/>
-        </w:rPr>
-        <w:lastRenderedPageBreak/>
+      <w:r>
+        <w:t>https://github.com/Ikari/Arqui-ADO01</w:t>
+      </w:r>
+    </w:p>
+    <w:p>
+      <w:pPr>
+        <w:pStyle w:val="PargrafodaLista"/>
+      </w:pPr>
+    </w:p>
+    <w:p>
+      <w:bookmarkStart w:id="0" w:name="_GoBack"/>
+      <w:bookmarkEnd w:id="0"/>
+      <w:r>
+        <w:rPr>
+          <w:b/>
+        </w:rPr>
         <w:t>*ENTREGA ATE A PROVA P1(02/10)</w:t>
-      </w:r>
-    </w:p>
-    <w:p>
-      <w:pPr>
-        <w:pStyle w:val="PargrafodaLista"/>
-      </w:pPr>
-    </w:p>
-    <w:p/>
-    <w:p>
-      <w:r>
-        <w:t>ENTREGAR NO GITHUB:     GMCALIXTO/DESIGNPATTERN</w:t>
       </w:r>
     </w:p>
     <w:sectPr>

</xml_diff>

<commit_message>
acrescentando resposta da questão 02 não tinha salvado antes ¬¬
</commit_message>
<xml_diff>
--- a/ADO_01.docx
+++ b/ADO_01.docx
@@ -158,6 +158,9 @@
       <w:r>
         <w:t>:</w:t>
       </w:r>
+      <w:r>
+        <w:t xml:space="preserve"> Padrão que garante a existência de um único objeto de uma classe, mesmo que este seja solicitado diversas vezes, mantendo o estado do mesmo e gerando economia de memória;</w:t>
+      </w:r>
     </w:p>
     <w:p>
       <w:pPr>
@@ -169,7 +172,10 @@
       </w:pPr>
       <w:proofErr w:type="spellStart"/>
       <w:r>
-        <w:t>Whiale-pnt</w:t>
+        <w:t>Wha</w:t>
+      </w:r>
+      <w:r>
+        <w:t>le-pnt</w:t>
       </w:r>
       <w:proofErr w:type="spellEnd"/>
       <w:r>
@@ -192,6 +198,12 @@
       <w:r>
         <w:t>:</w:t>
       </w:r>
+      <w:r>
+        <w:t xml:space="preserve"> </w:t>
+      </w:r>
+      <w:r>
+        <w:t>Padrão utilizado para representar hierarquias parte-todo;</w:t>
+      </w:r>
     </w:p>
     <w:p>
       <w:pPr>
@@ -209,6 +221,11 @@
       <w:r>
         <w:t>:</w:t>
       </w:r>
+      <w:r>
+        <w:t xml:space="preserve"> Padrão que separa a construção de um objeto de sua representação;</w:t>
+      </w:r>
+      <w:bookmarkStart w:id="0" w:name="_GoBack"/>
+      <w:bookmarkEnd w:id="0"/>
     </w:p>
     <w:p>
       <w:pPr>
@@ -465,12 +482,11 @@
       </w:pPr>
     </w:p>
     <w:p>
-      <w:bookmarkStart w:id="0" w:name="_GoBack"/>
-      <w:bookmarkEnd w:id="0"/>
-      <w:r>
-        <w:rPr>
-          <w:b/>
-        </w:rPr>
+      <w:r>
+        <w:rPr>
+          <w:b/>
+        </w:rPr>
+        <w:lastRenderedPageBreak/>
         <w:t>*ENTREGA ATE A PROVA P1(02/10)</w:t>
       </w:r>
     </w:p>

</xml_diff>